<commit_message>
SymmetryBreaking(1) major improvement (weight arrangement)
</commit_message>
<xml_diff>
--- a/Отчет.docx
+++ b/Отчет.docx
@@ -9523,17 +9523,19 @@
             <w:pPr>
               <w:ind w:firstLine="0"/>
               <w:jc w:val="center"/>
+              <w:rPr>
+                <w:lang w:val="en-US"/>
+              </w:rPr>
             </w:pPr>
             <w:r>
               <w:rPr>
                 <w:highlight w:val="green"/>
               </w:rPr>
-              <w:t>14</w:t>
+              <w:t>10</w:t>
             </w:r>
             <w:r>
               <w:rPr>
                 <w:highlight w:val="green"/>
-                <w:lang w:val="en-US"/>
               </w:rPr>
               <w:t>,</w:t>
             </w:r>
@@ -9541,25 +9543,19 @@
               <w:rPr>
                 <w:highlight w:val="green"/>
               </w:rPr>
-              <w:t>6</w:t>
-            </w:r>
-            <w:r>
-              <w:rPr>
-                <w:highlight w:val="green"/>
-              </w:rPr>
-              <w:t xml:space="preserve"> → 10</w:t>
-            </w:r>
-            <w:r>
-              <w:rPr>
-                <w:highlight w:val="green"/>
-              </w:rPr>
-              <w:t>,</w:t>
-            </w:r>
-            <w:r>
-              <w:rPr>
-                <w:highlight w:val="green"/>
-              </w:rPr>
               <w:t>5</w:t>
+            </w:r>
+            <w:r>
+              <w:rPr>
+                <w:lang w:val="en-US"/>
+              </w:rPr>
+              <w:t xml:space="preserve"> → </w:t>
+            </w:r>
+            <w:r>
+              <w:rPr>
+                <w:lang w:val="en-US"/>
+              </w:rPr>
+              <w:t>3.1</w:t>
             </w:r>
           </w:p>
         </w:tc>
@@ -9659,37 +9655,21 @@
             <w:pPr>
               <w:ind w:firstLine="0"/>
               <w:jc w:val="center"/>
+              <w:rPr>
+                <w:lang w:val="en-US"/>
+              </w:rPr>
             </w:pPr>
             <w:r>
               <w:rPr>
                 <w:highlight w:val="green"/>
-                <w:lang w:val="en-US"/>
-              </w:rPr>
-              <w:t>81</w:t>
-            </w:r>
-            <w:r>
-              <w:rPr>
-                <w:highlight w:val="green"/>
-              </w:rPr>
-              <w:t xml:space="preserve"> </w:t>
-            </w:r>
-            <w:r>
-              <w:rPr>
-                <w:highlight w:val="green"/>
-              </w:rPr>
-              <w:t>→</w:t>
-            </w:r>
-            <w:r>
-              <w:rPr>
-                <w:highlight w:val="green"/>
-              </w:rPr>
-              <w:t xml:space="preserve"> </w:t>
-            </w:r>
-            <w:r>
-              <w:rPr>
-                <w:highlight w:val="green"/>
               </w:rPr>
               <w:t>43</w:t>
+            </w:r>
+            <w:r>
+              <w:rPr>
+                <w:lang w:val="en-US"/>
+              </w:rPr>
+              <w:t xml:space="preserve"> → 7.1</w:t>
             </w:r>
           </w:p>
         </w:tc>
@@ -9789,19 +9769,21 @@
             <w:pPr>
               <w:ind w:firstLine="0"/>
               <w:jc w:val="center"/>
+              <w:rPr>
+                <w:lang w:val="en-US"/>
+              </w:rPr>
             </w:pPr>
             <w:r>
               <w:rPr>
                 <w:highlight w:val="green"/>
-                <w:lang w:val="en-US"/>
-              </w:rPr>
-              <w:t>354</w:t>
-            </w:r>
-            <w:r>
-              <w:rPr>
-                <w:highlight w:val="green"/>
-              </w:rPr>
-              <w:t xml:space="preserve"> → 199</w:t>
+              </w:rPr>
+              <w:t>199</w:t>
+            </w:r>
+            <w:r>
+              <w:rPr>
+                <w:lang w:val="en-US"/>
+              </w:rPr>
+              <w:t xml:space="preserve"> → 21</w:t>
             </w:r>
           </w:p>
         </w:tc>
@@ -11007,19 +10989,21 @@
             <w:pPr>
               <w:ind w:firstLine="0"/>
               <w:jc w:val="center"/>
+              <w:rPr>
+                <w:lang w:val="en-US"/>
+              </w:rPr>
             </w:pPr>
             <w:r>
               <w:rPr>
                 <w:highlight w:val="green"/>
-                <w:lang w:val="en-US"/>
-              </w:rPr>
-              <w:t>49</w:t>
-            </w:r>
-            <w:r>
-              <w:rPr>
-                <w:highlight w:val="green"/>
-              </w:rPr>
-              <w:t xml:space="preserve"> → 33</w:t>
+              </w:rPr>
+              <w:t>33</w:t>
+            </w:r>
+            <w:r>
+              <w:rPr>
+                <w:lang w:val="en-US"/>
+              </w:rPr>
+              <w:t xml:space="preserve"> → 5.4</w:t>
             </w:r>
           </w:p>
         </w:tc>
@@ -11113,19 +11097,21 @@
             <w:pPr>
               <w:ind w:firstLine="0"/>
               <w:jc w:val="center"/>
+              <w:rPr>
+                <w:lang w:val="en-US"/>
+              </w:rPr>
             </w:pPr>
             <w:r>
               <w:rPr>
                 <w:highlight w:val="green"/>
-                <w:lang w:val="en-US"/>
-              </w:rPr>
-              <w:t>650</w:t>
-            </w:r>
-            <w:r>
-              <w:rPr>
-                <w:highlight w:val="green"/>
-              </w:rPr>
-              <w:t xml:space="preserve"> → 520</w:t>
+              </w:rPr>
+              <w:t>520</w:t>
+            </w:r>
+            <w:r>
+              <w:rPr>
+                <w:lang w:val="en-US"/>
+              </w:rPr>
+              <w:t xml:space="preserve"> → 41</w:t>
             </w:r>
           </w:p>
         </w:tc>
@@ -13871,6 +13857,19 @@
               </w:rPr>
               <w:t>7,7</w:t>
             </w:r>
+            <w:r>
+              <w:rPr>
+                <w:lang w:val="en-US"/>
+              </w:rPr>
+              <w:t xml:space="preserve"> </w:t>
+            </w:r>
+            <w:r>
+              <w:rPr>
+                <w:highlight w:val="red"/>
+                <w:lang w:val="en-US"/>
+              </w:rPr>
+              <w:t>→ 2.3</w:t>
+            </w:r>
           </w:p>
         </w:tc>
         <w:tc>
@@ -13941,19 +13940,21 @@
             <w:pPr>
               <w:ind w:firstLine="0"/>
               <w:jc w:val="center"/>
+              <w:rPr>
+                <w:lang w:val="en-US"/>
+              </w:rPr>
             </w:pPr>
             <w:r>
               <w:rPr>
                 <w:highlight w:val="green"/>
-                <w:lang w:val="en-US"/>
-              </w:rPr>
-              <w:t>114</w:t>
-            </w:r>
-            <w:r>
-              <w:rPr>
-                <w:highlight w:val="green"/>
-              </w:rPr>
-              <w:t xml:space="preserve"> → 22</w:t>
+              </w:rPr>
+              <w:t>22</w:t>
+            </w:r>
+            <w:r>
+              <w:rPr>
+                <w:lang w:val="en-US"/>
+              </w:rPr>
+              <w:t xml:space="preserve"> → 5.6</w:t>
             </w:r>
           </w:p>
         </w:tc>
@@ -14047,115 +14048,120 @@
             <w:pPr>
               <w:ind w:firstLine="0"/>
               <w:jc w:val="center"/>
+              <w:rPr>
+                <w:lang w:val="en-US"/>
+              </w:rPr>
             </w:pPr>
             <w:r>
               <w:rPr>
                 <w:highlight w:val="green"/>
-                <w:lang w:val="en-US"/>
-              </w:rPr>
-              <w:t>96</w:t>
-            </w:r>
+              </w:rPr>
+              <w:t>86</w:t>
+            </w:r>
+            <w:r>
+              <w:rPr>
+                <w:lang w:val="en-US"/>
+              </w:rPr>
+              <w:t xml:space="preserve"> </w:t>
+            </w:r>
+            <w:r>
+              <w:rPr>
+                <w:highlight w:val="red"/>
+                <w:lang w:val="en-US"/>
+              </w:rPr>
+              <w:t>→ 9.6</w:t>
+            </w:r>
+          </w:p>
+        </w:tc>
+        <w:tc>
+          <w:tcPr>
+            <w:tcW w:w="992" w:type="dxa"/>
+          </w:tcPr>
+          <w:p>
+            <w:pPr>
+              <w:ind w:firstLine="0"/>
+              <w:jc w:val="center"/>
+              <w:rPr>
+                <w:lang w:val="en-US"/>
+              </w:rPr>
+            </w:pPr>
+            <w:r>
+              <w:rPr>
+                <w:lang w:val="en-US"/>
+              </w:rPr>
+              <w:t>6</w:t>
+            </w:r>
+            <w:r>
+              <w:rPr>
+                <w:lang w:val="en-US"/>
+              </w:rPr>
+              <w:t>1</w:t>
+            </w:r>
+          </w:p>
+        </w:tc>
+        <w:tc>
+          <w:tcPr>
+            <w:tcW w:w="941" w:type="dxa"/>
+          </w:tcPr>
+          <w:p>
+            <w:pPr>
+              <w:ind w:firstLine="0"/>
+              <w:jc w:val="center"/>
+              <w:rPr>
+                <w:lang w:val="en-US"/>
+              </w:rPr>
+            </w:pPr>
+            <w:r>
+              <w:rPr>
+                <w:lang w:val="en-US"/>
+              </w:rPr>
+              <w:t>13,2</w:t>
+            </w:r>
+          </w:p>
+        </w:tc>
+        <w:tc>
+          <w:tcPr>
+            <w:tcW w:w="1032" w:type="dxa"/>
+          </w:tcPr>
+          <w:p>
+            <w:pPr>
+              <w:ind w:firstLine="0"/>
+              <w:jc w:val="center"/>
+              <w:rPr>
+                <w:lang w:val="en-US"/>
+              </w:rPr>
+            </w:pPr>
+            <w:r>
+              <w:rPr>
+                <w:lang w:val="en-US"/>
+              </w:rPr>
+              <w:t>–</w:t>
+            </w:r>
+          </w:p>
+        </w:tc>
+        <w:tc>
+          <w:tcPr>
+            <w:tcW w:w="1713" w:type="dxa"/>
+          </w:tcPr>
+          <w:p>
+            <w:pPr>
+              <w:ind w:firstLine="0"/>
+              <w:jc w:val="center"/>
+              <w:rPr>
+                <w:lang w:val="en-US"/>
+              </w:rPr>
+            </w:pPr>
             <w:r>
               <w:rPr>
                 <w:highlight w:val="green"/>
               </w:rPr>
-              <w:t xml:space="preserve"> → </w:t>
-            </w:r>
-            <w:r>
-              <w:rPr>
-                <w:highlight w:val="green"/>
-              </w:rPr>
-              <w:t>86</w:t>
-            </w:r>
-          </w:p>
-        </w:tc>
-        <w:tc>
-          <w:tcPr>
-            <w:tcW w:w="992" w:type="dxa"/>
-          </w:tcPr>
-          <w:p>
-            <w:pPr>
-              <w:ind w:firstLine="0"/>
-              <w:jc w:val="center"/>
-              <w:rPr>
-                <w:lang w:val="en-US"/>
-              </w:rPr>
-            </w:pPr>
-            <w:r>
-              <w:rPr>
-                <w:lang w:val="en-US"/>
-              </w:rPr>
-              <w:t>6</w:t>
-            </w:r>
-            <w:r>
-              <w:rPr>
-                <w:lang w:val="en-US"/>
-              </w:rPr>
-              <w:t>1</w:t>
-            </w:r>
-          </w:p>
-        </w:tc>
-        <w:tc>
-          <w:tcPr>
-            <w:tcW w:w="941" w:type="dxa"/>
-          </w:tcPr>
-          <w:p>
-            <w:pPr>
-              <w:ind w:firstLine="0"/>
-              <w:jc w:val="center"/>
-              <w:rPr>
-                <w:lang w:val="en-US"/>
-              </w:rPr>
-            </w:pPr>
-            <w:r>
-              <w:rPr>
-                <w:lang w:val="en-US"/>
-              </w:rPr>
-              <w:t>13,2</w:t>
-            </w:r>
-          </w:p>
-        </w:tc>
-        <w:tc>
-          <w:tcPr>
-            <w:tcW w:w="1032" w:type="dxa"/>
-          </w:tcPr>
-          <w:p>
-            <w:pPr>
-              <w:ind w:firstLine="0"/>
-              <w:jc w:val="center"/>
-              <w:rPr>
-                <w:lang w:val="en-US"/>
-              </w:rPr>
-            </w:pPr>
-            <w:r>
-              <w:rPr>
-                <w:lang w:val="en-US"/>
-              </w:rPr>
-              <w:t>–</w:t>
-            </w:r>
-          </w:p>
-        </w:tc>
-        <w:tc>
-          <w:tcPr>
-            <w:tcW w:w="1713" w:type="dxa"/>
-          </w:tcPr>
-          <w:p>
-            <w:pPr>
-              <w:ind w:firstLine="0"/>
-              <w:jc w:val="center"/>
-            </w:pPr>
-            <w:r>
-              <w:rPr>
-                <w:highlight w:val="green"/>
-                <w:lang w:val="en-US"/>
-              </w:rPr>
-              <w:t>1190</w:t>
-            </w:r>
-            <w:r>
-              <w:rPr>
-                <w:highlight w:val="green"/>
-              </w:rPr>
-              <w:t xml:space="preserve"> → 218</w:t>
+              <w:t>218</w:t>
+            </w:r>
+            <w:r>
+              <w:rPr>
+                <w:lang w:val="en-US"/>
+              </w:rPr>
+              <w:t xml:space="preserve"> → 32</w:t>
             </w:r>
           </w:p>
         </w:tc>
@@ -14246,19 +14252,28 @@
             <w:pPr>
               <w:ind w:firstLine="0"/>
               <w:jc w:val="center"/>
+              <w:rPr>
+                <w:lang w:val="en-US"/>
+              </w:rPr>
             </w:pPr>
             <w:r>
               <w:rPr>
                 <w:highlight w:val="green"/>
-                <w:lang w:val="en-US"/>
-              </w:rPr>
-              <w:t>1279</w:t>
-            </w:r>
-            <w:r>
-              <w:rPr>
-                <w:highlight w:val="green"/>
-              </w:rPr>
-              <w:t xml:space="preserve"> → 1076</w:t>
+              </w:rPr>
+              <w:t>1076</w:t>
+            </w:r>
+            <w:r>
+              <w:rPr>
+                <w:lang w:val="en-US"/>
+              </w:rPr>
+              <w:t xml:space="preserve"> </w:t>
+            </w:r>
+            <w:r>
+              <w:rPr>
+                <w:highlight w:val="red"/>
+                <w:lang w:val="en-US"/>
+              </w:rPr>
+              <w:t>→ 88</w:t>
             </w:r>
           </w:p>
         </w:tc>
@@ -14336,9 +14351,10 @@
             </w:pPr>
             <w:r>
               <w:rPr>
-                <w:lang w:val="en-US"/>
-              </w:rPr>
-              <w:t>?</w:t>
+                <w:highlight w:val="red"/>
+                <w:lang w:val="en-US"/>
+              </w:rPr>
+              <w:t>246</w:t>
             </w:r>
           </w:p>
         </w:tc>
@@ -15605,7 +15621,7 @@
           <v:shape id="_x0000_i1025" type="#_x0000_t75" style="width:468.3pt;height:480.2pt" o:ole="">
             <v:imagedata r:id="rId13" o:title=""/>
           </v:shape>
-          <o:OLEObject Type="Embed" ProgID="Word.OpenDocumentText.12" ShapeID="_x0000_i1025" DrawAspect="Content" ObjectID="_1522007439" r:id="rId14"/>
+          <o:OLEObject Type="Embed" ProgID="Word.OpenDocumentText.12" ShapeID="_x0000_i1025" DrawAspect="Content" ObjectID="_1522519561" r:id="rId14"/>
         </w:object>
       </w:r>
     </w:p>
@@ -16908,7 +16924,7 @@
 </file>
 
 <file path=customXml/itemProps1.xml><?xml version="1.0" encoding="utf-8"?>
-<ds:datastoreItem xmlns:ds="http://schemas.openxmlformats.org/officeDocument/2006/customXml" ds:itemID="{9751F459-D4B7-4379-B04B-0E75A6272594}">
+<ds:datastoreItem xmlns:ds="http://schemas.openxmlformats.org/officeDocument/2006/customXml" ds:itemID="{C0E207FE-3E8E-4E79-B3FC-0D82321760C3}">
   <ds:schemaRefs>
     <ds:schemaRef ds:uri="http://schemas.openxmlformats.org/officeDocument/2006/bibliography"/>
   </ds:schemaRefs>

</xml_diff>